<commit_message>
dropbox app id changed
</commit_message>
<xml_diff>
--- a/dl/2f337bc77a45883e09e8f51d48d8d4b7.docx
+++ b/dl/2f337bc77a45883e09e8f51d48d8d4b7.docx
@@ -8,7 +8,7 @@
       </w:pPr>
       <w:r>
         <w:rPr/>
-        <w:t xml:space="preserve">Client: edit test</w:t>
+        <w:t xml:space="preserve">Client: Molly Woods</w:t>
       </w:r>
     </w:p>
     <w:p>
@@ -17,7 +17,7 @@
       </w:pPr>
       <w:r>
         <w:rPr/>
-        <w:t xml:space="preserve">Case: drtdrt</w:t>
+        <w:t xml:space="preserve">Case: 2014/8C</w:t>
       </w:r>
     </w:p>
     <w:p>
@@ -26,7 +26,7 @@
       </w:pPr>
       <w:r>
         <w:rPr/>
-        <w:t xml:space="preserve">Subject: xgfsl xlsjfl</w:t>
+        <w:t xml:space="preserve">Subject: Ethan Hunt</w:t>
       </w:r>
     </w:p>
     <w:p>
@@ -35,7 +35,7 @@
       </w:pPr>
       <w:r>
         <w:rPr/>
-        <w:t xml:space="preserve">Date: 01-01-2013</w:t>
+        <w:t xml:space="preserve">Date: 08-01-2014</w:t>
       </w:r>
     </w:p>
     <w:p/>
@@ -105,26 +105,682 @@
             </w:pPr>
             <w:r>
               <w:rPr/>
-              <w:t xml:space="preserve">09:26 pm</w:t>
-            </w:r>
-          </w:p>
-        </w:tc>
-        <w:tc>
-          <w:tcPr>
-            <w:tcW w:w="6883" w:type="dxa"/>
-            <w:tcBorders>
-              <w:top w:val="single" w:sz="6" w:color="000000"/>
-              <w:left w:val="single" w:sz="6" w:color="000000"/>
-              <w:right w:val="single" w:sz="6" w:color="000000"/>
-            </w:tcBorders>
-          </w:tcPr>
-          <w:p>
-            <w:pPr>
-              <w:spacing w:after="0"/>
-            </w:pPr>
-            <w:r>
-              <w:rPr/>
-              <w:t xml:space="preserve">testetdsewe</w:t>
+              <w:t xml:space="preserve">09:30 am</w:t>
+            </w:r>
+          </w:p>
+        </w:tc>
+        <w:tc>
+          <w:tcPr>
+            <w:tcW w:w="6883" w:type="dxa"/>
+            <w:tcBorders>
+              <w:top w:val="single" w:sz="6" w:color="000000"/>
+              <w:left w:val="single" w:sz="6" w:color="000000"/>
+              <w:right w:val="single" w:sz="6" w:color="000000"/>
+            </w:tcBorders>
+          </w:tcPr>
+          <w:p>
+            <w:pPr>
+              <w:spacing w:after="0"/>
+            </w:pPr>
+            <w:r>
+              <w:rPr/>
+              <w:t xml:space="preserve">Investigator Michael flowers departed the office of cats eye Private Investigations  en route to the Chapel Hill tennis club located at 403 Westbrook Dr, Carrboro, NC 27510.</w:t>
+            </w:r>
+          </w:p>
+        </w:tc>
+      </w:tr>
+      <w:tr>
+        <w:trPr/>
+        <w:tc>
+          <w:tcPr>
+            <w:tcW w:w="1641" w:type="dxa"/>
+            <w:tcBorders>
+              <w:top w:val="single" w:sz="6" w:color="000000"/>
+              <w:left w:val="single" w:sz="6" w:color="000000"/>
+              <w:right w:val="single" w:sz="6" w:color="000000"/>
+            </w:tcBorders>
+          </w:tcPr>
+          <w:p>
+            <w:pPr>
+              <w:spacing w:after="0"/>
+            </w:pPr>
+            <w:r>
+              <w:rPr/>
+              <w:t xml:space="preserve"/>
+            </w:r>
+          </w:p>
+        </w:tc>
+        <w:tc>
+          <w:tcPr>
+            <w:tcW w:w="6883" w:type="dxa"/>
+            <w:tcBorders>
+              <w:top w:val="single" w:sz="6" w:color="000000"/>
+              <w:left w:val="single" w:sz="6" w:color="000000"/>
+              <w:right w:val="single" w:sz="6" w:color="000000"/>
+            </w:tcBorders>
+          </w:tcPr>
+          <w:p>
+            <w:pPr>
+              <w:spacing w:after="0"/>
+            </w:pPr>
+            <w:r>
+              <w:rPr/>
+              <w:t xml:space="preserve"/>
+            </w:r>
+          </w:p>
+        </w:tc>
+      </w:tr>
+      <w:tr>
+        <w:trPr/>
+        <w:tc>
+          <w:tcPr>
+            <w:tcW w:w="1641" w:type="dxa"/>
+            <w:tcBorders>
+              <w:top w:val="single" w:sz="6" w:color="000000"/>
+              <w:left w:val="single" w:sz="6" w:color="000000"/>
+              <w:right w:val="single" w:sz="6" w:color="000000"/>
+            </w:tcBorders>
+          </w:tcPr>
+          <w:p>
+            <w:pPr>
+              <w:spacing w:after="0"/>
+            </w:pPr>
+            <w:r>
+              <w:rPr/>
+              <w:t xml:space="preserve">10:30 am</w:t>
+            </w:r>
+          </w:p>
+        </w:tc>
+        <w:tc>
+          <w:tcPr>
+            <w:tcW w:w="6883" w:type="dxa"/>
+            <w:tcBorders>
+              <w:top w:val="single" w:sz="6" w:color="000000"/>
+              <w:left w:val="single" w:sz="6" w:color="000000"/>
+              <w:right w:val="single" w:sz="6" w:color="000000"/>
+            </w:tcBorders>
+          </w:tcPr>
+          <w:p>
+            <w:pPr>
+              <w:spacing w:after="0"/>
+            </w:pPr>
+            <w:r>
+              <w:rPr/>
+              <w:t xml:space="preserve">The investigator arrived at the tennis club. Upon arrival in the area, the investigators did not locate the vehicle driven by the subject. Surveillance was established in the area.</w:t>
+            </w:r>
+          </w:p>
+        </w:tc>
+      </w:tr>
+      <w:tr>
+        <w:trPr/>
+        <w:tc>
+          <w:tcPr>
+            <w:tcW w:w="1641" w:type="dxa"/>
+            <w:tcBorders>
+              <w:top w:val="single" w:sz="6" w:color="000000"/>
+              <w:left w:val="single" w:sz="6" w:color="000000"/>
+              <w:right w:val="single" w:sz="6" w:color="000000"/>
+            </w:tcBorders>
+          </w:tcPr>
+          <w:p>
+            <w:pPr>
+              <w:spacing w:after="0"/>
+            </w:pPr>
+            <w:r>
+              <w:rPr/>
+              <w:t xml:space="preserve"/>
+            </w:r>
+          </w:p>
+        </w:tc>
+        <w:tc>
+          <w:tcPr>
+            <w:tcW w:w="6883" w:type="dxa"/>
+            <w:tcBorders>
+              <w:top w:val="single" w:sz="6" w:color="000000"/>
+              <w:left w:val="single" w:sz="6" w:color="000000"/>
+              <w:right w:val="single" w:sz="6" w:color="000000"/>
+            </w:tcBorders>
+          </w:tcPr>
+          <w:p>
+            <w:pPr>
+              <w:spacing w:after="0"/>
+            </w:pPr>
+            <w:r>
+              <w:rPr/>
+              <w:t xml:space="preserve"/>
+            </w:r>
+          </w:p>
+        </w:tc>
+      </w:tr>
+      <w:tr>
+        <w:trPr/>
+        <w:tc>
+          <w:tcPr>
+            <w:tcW w:w="1641" w:type="dxa"/>
+            <w:tcBorders>
+              <w:top w:val="single" w:sz="6" w:color="000000"/>
+              <w:left w:val="single" w:sz="6" w:color="000000"/>
+              <w:right w:val="single" w:sz="6" w:color="000000"/>
+            </w:tcBorders>
+          </w:tcPr>
+          <w:p>
+            <w:pPr>
+              <w:spacing w:after="0"/>
+            </w:pPr>
+            <w:r>
+              <w:rPr/>
+              <w:t xml:space="preserve">01:15 pm</w:t>
+            </w:r>
+          </w:p>
+        </w:tc>
+        <w:tc>
+          <w:tcPr>
+            <w:tcW w:w="6883" w:type="dxa"/>
+            <w:tcBorders>
+              <w:top w:val="single" w:sz="6" w:color="000000"/>
+              <w:left w:val="single" w:sz="6" w:color="000000"/>
+              <w:right w:val="single" w:sz="6" w:color="000000"/>
+            </w:tcBorders>
+          </w:tcPr>
+          <w:p>
+            <w:pPr>
+              <w:spacing w:after="0"/>
+            </w:pPr>
+            <w:r>
+              <w:rPr/>
+              <w:t xml:space="preserve">The Subject had not been observed at the Chapel Tennis club 403 Westbrook Dr, Carrboro, NC 27510. The investigator departed the area, en route to the subject’s residence.</w:t>
+            </w:r>
+          </w:p>
+        </w:tc>
+      </w:tr>
+      <w:tr>
+        <w:trPr/>
+        <w:tc>
+          <w:tcPr>
+            <w:tcW w:w="1641" w:type="dxa"/>
+            <w:tcBorders>
+              <w:top w:val="single" w:sz="6" w:color="000000"/>
+              <w:left w:val="single" w:sz="6" w:color="000000"/>
+              <w:right w:val="single" w:sz="6" w:color="000000"/>
+            </w:tcBorders>
+          </w:tcPr>
+          <w:p>
+            <w:pPr>
+              <w:spacing w:after="0"/>
+            </w:pPr>
+            <w:r>
+              <w:rPr/>
+              <w:t xml:space="preserve"/>
+            </w:r>
+          </w:p>
+        </w:tc>
+        <w:tc>
+          <w:tcPr>
+            <w:tcW w:w="6883" w:type="dxa"/>
+            <w:tcBorders>
+              <w:top w:val="single" w:sz="6" w:color="000000"/>
+              <w:left w:val="single" w:sz="6" w:color="000000"/>
+              <w:right w:val="single" w:sz="6" w:color="000000"/>
+            </w:tcBorders>
+          </w:tcPr>
+          <w:p>
+            <w:pPr>
+              <w:spacing w:after="0"/>
+            </w:pPr>
+            <w:r>
+              <w:rPr/>
+              <w:t xml:space="preserve"/>
+            </w:r>
+          </w:p>
+        </w:tc>
+      </w:tr>
+      <w:tr>
+        <w:trPr/>
+        <w:tc>
+          <w:tcPr>
+            <w:tcW w:w="1641" w:type="dxa"/>
+            <w:tcBorders>
+              <w:top w:val="single" w:sz="6" w:color="000000"/>
+              <w:left w:val="single" w:sz="6" w:color="000000"/>
+              <w:right w:val="single" w:sz="6" w:color="000000"/>
+            </w:tcBorders>
+          </w:tcPr>
+          <w:p>
+            <w:pPr>
+              <w:spacing w:after="0"/>
+            </w:pPr>
+            <w:r>
+              <w:rPr/>
+              <w:t xml:space="preserve">01:23 pm</w:t>
+            </w:r>
+          </w:p>
+        </w:tc>
+        <w:tc>
+          <w:tcPr>
+            <w:tcW w:w="6883" w:type="dxa"/>
+            <w:tcBorders>
+              <w:top w:val="single" w:sz="6" w:color="000000"/>
+              <w:left w:val="single" w:sz="6" w:color="000000"/>
+              <w:right w:val="single" w:sz="6" w:color="000000"/>
+            </w:tcBorders>
+          </w:tcPr>
+          <w:p>
+            <w:pPr>
+              <w:spacing w:after="0"/>
+            </w:pPr>
+            <w:r>
+              <w:rPr/>
+              <w:t xml:space="preserve">The investigator arrived back in the area of 123 Southward Drive Chapel Hill, North Carolina.  As the investigator entered the gravel driveway, the subject was departing the area from his residence.</w:t>
+            </w:r>
+          </w:p>
+        </w:tc>
+      </w:tr>
+      <w:tr>
+        <w:trPr/>
+        <w:tc>
+          <w:tcPr>
+            <w:tcW w:w="1641" w:type="dxa"/>
+            <w:tcBorders>
+              <w:top w:val="single" w:sz="6" w:color="000000"/>
+              <w:left w:val="single" w:sz="6" w:color="000000"/>
+              <w:right w:val="single" w:sz="6" w:color="000000"/>
+            </w:tcBorders>
+          </w:tcPr>
+          <w:p>
+            <w:pPr>
+              <w:spacing w:after="0"/>
+            </w:pPr>
+            <w:r>
+              <w:rPr/>
+              <w:t xml:space="preserve"/>
+            </w:r>
+          </w:p>
+        </w:tc>
+        <w:tc>
+          <w:tcPr>
+            <w:tcW w:w="6883" w:type="dxa"/>
+            <w:tcBorders>
+              <w:top w:val="single" w:sz="6" w:color="000000"/>
+              <w:left w:val="single" w:sz="6" w:color="000000"/>
+              <w:right w:val="single" w:sz="6" w:color="000000"/>
+            </w:tcBorders>
+          </w:tcPr>
+          <w:p>
+            <w:pPr>
+              <w:spacing w:after="0"/>
+            </w:pPr>
+            <w:r>
+              <w:rPr/>
+              <w:t xml:space="preserve"/>
+            </w:r>
+          </w:p>
+        </w:tc>
+      </w:tr>
+      <w:tr>
+        <w:trPr/>
+        <w:tc>
+          <w:tcPr>
+            <w:tcW w:w="1641" w:type="dxa"/>
+            <w:tcBorders>
+              <w:top w:val="single" w:sz="6" w:color="000000"/>
+              <w:left w:val="single" w:sz="6" w:color="000000"/>
+              <w:right w:val="single" w:sz="6" w:color="000000"/>
+            </w:tcBorders>
+          </w:tcPr>
+          <w:p>
+            <w:pPr>
+              <w:spacing w:after="0"/>
+            </w:pPr>
+            <w:r>
+              <w:rPr/>
+              <w:t xml:space="preserve">01:28 pm</w:t>
+            </w:r>
+          </w:p>
+        </w:tc>
+        <w:tc>
+          <w:tcPr>
+            <w:tcW w:w="6883" w:type="dxa"/>
+            <w:tcBorders>
+              <w:top w:val="single" w:sz="6" w:color="000000"/>
+              <w:left w:val="single" w:sz="6" w:color="000000"/>
+              <w:right w:val="single" w:sz="6" w:color="000000"/>
+            </w:tcBorders>
+          </w:tcPr>
+          <w:p>
+            <w:pPr>
+              <w:spacing w:after="0"/>
+            </w:pPr>
+            <w:r>
+              <w:rPr/>
+              <w:t xml:space="preserve">The investigator initiated a moving automobile surveillance on his vehicle.</w:t>
+            </w:r>
+          </w:p>
+        </w:tc>
+      </w:tr>
+      <w:tr>
+        <w:trPr/>
+        <w:tc>
+          <w:tcPr>
+            <w:tcW w:w="1641" w:type="dxa"/>
+            <w:tcBorders>
+              <w:top w:val="single" w:sz="6" w:color="000000"/>
+              <w:left w:val="single" w:sz="6" w:color="000000"/>
+              <w:right w:val="single" w:sz="6" w:color="000000"/>
+            </w:tcBorders>
+          </w:tcPr>
+          <w:p>
+            <w:pPr>
+              <w:spacing w:after="0"/>
+            </w:pPr>
+            <w:r>
+              <w:rPr/>
+              <w:t xml:space="preserve"/>
+            </w:r>
+          </w:p>
+        </w:tc>
+        <w:tc>
+          <w:tcPr>
+            <w:tcW w:w="6883" w:type="dxa"/>
+            <w:tcBorders>
+              <w:top w:val="single" w:sz="6" w:color="000000"/>
+              <w:left w:val="single" w:sz="6" w:color="000000"/>
+              <w:right w:val="single" w:sz="6" w:color="000000"/>
+            </w:tcBorders>
+          </w:tcPr>
+          <w:p>
+            <w:pPr>
+              <w:spacing w:after="0"/>
+            </w:pPr>
+            <w:r>
+              <w:rPr/>
+              <w:t xml:space="preserve"/>
+            </w:r>
+          </w:p>
+        </w:tc>
+      </w:tr>
+      <w:tr>
+        <w:trPr/>
+        <w:tc>
+          <w:tcPr>
+            <w:tcW w:w="1641" w:type="dxa"/>
+            <w:tcBorders>
+              <w:top w:val="single" w:sz="6" w:color="000000"/>
+              <w:left w:val="single" w:sz="6" w:color="000000"/>
+              <w:right w:val="single" w:sz="6" w:color="000000"/>
+            </w:tcBorders>
+          </w:tcPr>
+          <w:p>
+            <w:pPr>
+              <w:spacing w:after="0"/>
+            </w:pPr>
+            <w:r>
+              <w:rPr/>
+              <w:t xml:space="preserve">01:32 pm</w:t>
+            </w:r>
+          </w:p>
+        </w:tc>
+        <w:tc>
+          <w:tcPr>
+            <w:tcW w:w="6883" w:type="dxa"/>
+            <w:tcBorders>
+              <w:top w:val="single" w:sz="6" w:color="000000"/>
+              <w:left w:val="single" w:sz="6" w:color="000000"/>
+              <w:right w:val="single" w:sz="6" w:color="000000"/>
+            </w:tcBorders>
+          </w:tcPr>
+          <w:p>
+            <w:pPr>
+              <w:spacing w:after="0"/>
+            </w:pPr>
+            <w:r>
+              <w:rPr/>
+              <w:t xml:space="preserve">The subject stopped at a Shell gas station near his home. The investigator observed the subject and his sons  as they exited the pickup truck and   stood near the tail gate of the  pickup truck.</w:t>
+            </w:r>
+          </w:p>
+        </w:tc>
+      </w:tr>
+      <w:tr>
+        <w:trPr/>
+        <w:tc>
+          <w:tcPr>
+            <w:tcW w:w="1641" w:type="dxa"/>
+            <w:tcBorders>
+              <w:top w:val="single" w:sz="6" w:color="000000"/>
+              <w:left w:val="single" w:sz="6" w:color="000000"/>
+              <w:right w:val="single" w:sz="6" w:color="000000"/>
+            </w:tcBorders>
+          </w:tcPr>
+          <w:p>
+            <w:pPr>
+              <w:spacing w:after="0"/>
+            </w:pPr>
+            <w:r>
+              <w:rPr/>
+              <w:t xml:space="preserve"/>
+            </w:r>
+          </w:p>
+        </w:tc>
+        <w:tc>
+          <w:tcPr>
+            <w:tcW w:w="6883" w:type="dxa"/>
+            <w:tcBorders>
+              <w:top w:val="single" w:sz="6" w:color="000000"/>
+              <w:left w:val="single" w:sz="6" w:color="000000"/>
+              <w:right w:val="single" w:sz="6" w:color="000000"/>
+            </w:tcBorders>
+          </w:tcPr>
+          <w:p>
+            <w:pPr>
+              <w:spacing w:after="0"/>
+            </w:pPr>
+            <w:r>
+              <w:rPr/>
+              <w:t xml:space="preserve"/>
+            </w:r>
+          </w:p>
+        </w:tc>
+      </w:tr>
+      <w:tr>
+        <w:trPr/>
+        <w:tc>
+          <w:tcPr>
+            <w:tcW w:w="1641" w:type="dxa"/>
+            <w:tcBorders>
+              <w:top w:val="single" w:sz="6" w:color="000000"/>
+              <w:left w:val="single" w:sz="6" w:color="000000"/>
+              <w:right w:val="single" w:sz="6" w:color="000000"/>
+            </w:tcBorders>
+          </w:tcPr>
+          <w:p>
+            <w:pPr>
+              <w:spacing w:after="0"/>
+            </w:pPr>
+            <w:r>
+              <w:rPr/>
+              <w:t xml:space="preserve">01:33 pm</w:t>
+            </w:r>
+          </w:p>
+        </w:tc>
+        <w:tc>
+          <w:tcPr>
+            <w:tcW w:w="6883" w:type="dxa"/>
+            <w:tcBorders>
+              <w:top w:val="single" w:sz="6" w:color="000000"/>
+              <w:left w:val="single" w:sz="6" w:color="000000"/>
+              <w:right w:val="single" w:sz="6" w:color="000000"/>
+            </w:tcBorders>
+          </w:tcPr>
+          <w:p>
+            <w:pPr>
+              <w:spacing w:after="0"/>
+            </w:pPr>
+            <w:r>
+              <w:rPr/>
+              <w:t xml:space="preserve">The subject departed the parking lot and drove to the Chapel Hill tennis club.</w:t>
+            </w:r>
+          </w:p>
+        </w:tc>
+      </w:tr>
+      <w:tr>
+        <w:trPr/>
+        <w:tc>
+          <w:tcPr>
+            <w:tcW w:w="1641" w:type="dxa"/>
+            <w:tcBorders>
+              <w:top w:val="single" w:sz="6" w:color="000000"/>
+              <w:left w:val="single" w:sz="6" w:color="000000"/>
+              <w:right w:val="single" w:sz="6" w:color="000000"/>
+            </w:tcBorders>
+          </w:tcPr>
+          <w:p>
+            <w:pPr>
+              <w:spacing w:after="0"/>
+            </w:pPr>
+            <w:r>
+              <w:rPr/>
+              <w:t xml:space="preserve"/>
+            </w:r>
+          </w:p>
+        </w:tc>
+        <w:tc>
+          <w:tcPr>
+            <w:tcW w:w="6883" w:type="dxa"/>
+            <w:tcBorders>
+              <w:top w:val="single" w:sz="6" w:color="000000"/>
+              <w:left w:val="single" w:sz="6" w:color="000000"/>
+              <w:right w:val="single" w:sz="6" w:color="000000"/>
+            </w:tcBorders>
+          </w:tcPr>
+          <w:p>
+            <w:pPr>
+              <w:spacing w:after="0"/>
+            </w:pPr>
+            <w:r>
+              <w:rPr/>
+              <w:t xml:space="preserve"/>
+            </w:r>
+          </w:p>
+        </w:tc>
+      </w:tr>
+      <w:tr>
+        <w:trPr/>
+        <w:tc>
+          <w:tcPr>
+            <w:tcW w:w="1641" w:type="dxa"/>
+            <w:tcBorders>
+              <w:top w:val="single" w:sz="6" w:color="000000"/>
+              <w:left w:val="single" w:sz="6" w:color="000000"/>
+              <w:right w:val="single" w:sz="6" w:color="000000"/>
+            </w:tcBorders>
+          </w:tcPr>
+          <w:p>
+            <w:pPr>
+              <w:spacing w:after="0"/>
+            </w:pPr>
+            <w:r>
+              <w:rPr/>
+              <w:t xml:space="preserve">02:00 pm</w:t>
+            </w:r>
+          </w:p>
+        </w:tc>
+        <w:tc>
+          <w:tcPr>
+            <w:tcW w:w="6883" w:type="dxa"/>
+            <w:tcBorders>
+              <w:top w:val="single" w:sz="6" w:color="000000"/>
+              <w:left w:val="single" w:sz="6" w:color="000000"/>
+              <w:right w:val="single" w:sz="6" w:color="000000"/>
+            </w:tcBorders>
+          </w:tcPr>
+          <w:p>
+            <w:pPr>
+              <w:spacing w:after="0"/>
+            </w:pPr>
+            <w:r>
+              <w:rPr/>
+              <w:t xml:space="preserve">The investigator entered the Chapel Hill tennis club on foot and attempted to determine which male individual was the subject. Apparently, the subject changed clothes and was no longer was wearing the same attire. Unfortunately, the investigator was unable to determine which person was the subject.  The investigator continue to circulate the tennis club on foot and look for the subject.</w:t>
+            </w:r>
+          </w:p>
+        </w:tc>
+      </w:tr>
+      <w:tr>
+        <w:trPr/>
+        <w:tc>
+          <w:tcPr>
+            <w:tcW w:w="1641" w:type="dxa"/>
+            <w:tcBorders>
+              <w:top w:val="single" w:sz="6" w:color="000000"/>
+              <w:left w:val="single" w:sz="6" w:color="000000"/>
+              <w:right w:val="single" w:sz="6" w:color="000000"/>
+            </w:tcBorders>
+          </w:tcPr>
+          <w:p>
+            <w:pPr>
+              <w:spacing w:after="0"/>
+            </w:pPr>
+            <w:r>
+              <w:rPr/>
+              <w:t xml:space="preserve"/>
+            </w:r>
+          </w:p>
+        </w:tc>
+        <w:tc>
+          <w:tcPr>
+            <w:tcW w:w="6883" w:type="dxa"/>
+            <w:tcBorders>
+              <w:top w:val="single" w:sz="6" w:color="000000"/>
+              <w:left w:val="single" w:sz="6" w:color="000000"/>
+              <w:right w:val="single" w:sz="6" w:color="000000"/>
+            </w:tcBorders>
+          </w:tcPr>
+          <w:p>
+            <w:pPr>
+              <w:spacing w:after="0"/>
+            </w:pPr>
+            <w:r>
+              <w:rPr/>
+              <w:t xml:space="preserve"/>
+            </w:r>
+          </w:p>
+        </w:tc>
+      </w:tr>
+      <w:tr>
+        <w:trPr/>
+        <w:tc>
+          <w:tcPr>
+            <w:tcW w:w="1641" w:type="dxa"/>
+            <w:tcBorders>
+              <w:top w:val="single" w:sz="6" w:color="000000"/>
+              <w:left w:val="single" w:sz="6" w:color="000000"/>
+              <w:right w:val="single" w:sz="6" w:color="000000"/>
+            </w:tcBorders>
+          </w:tcPr>
+          <w:p>
+            <w:pPr>
+              <w:spacing w:after="0"/>
+            </w:pPr>
+            <w:r>
+              <w:rPr/>
+              <w:t xml:space="preserve">03:36 pm</w:t>
+            </w:r>
+          </w:p>
+        </w:tc>
+        <w:tc>
+          <w:tcPr>
+            <w:tcW w:w="6883" w:type="dxa"/>
+            <w:tcBorders>
+              <w:top w:val="single" w:sz="6" w:color="000000"/>
+              <w:left w:val="single" w:sz="6" w:color="000000"/>
+              <w:right w:val="single" w:sz="6" w:color="000000"/>
+            </w:tcBorders>
+          </w:tcPr>
+          <w:p>
+            <w:pPr>
+              <w:spacing w:after="0"/>
+            </w:pPr>
+            <w:r>
+              <w:rPr/>
+              <w:t xml:space="preserve">The subject departed the area. The investigator terminated surveillance.</w:t>
             </w:r>
           </w:p>
         </w:tc>

</xml_diff>